<commit_message>
menu termnado version escritorio y movil
</commit_message>
<xml_diff>
--- a/github.docx
+++ b/github.docx
@@ -125,6 +125,77 @@
           </wp:inline>
         </w:drawing>
       </w:r>
+    </w:p>
+    <w:p/>
+    <w:p/>
+    <w:p/>
+    <w:p/>
+    <w:p/>
+    <w:p>
+      <w:r>
+        <w:lastRenderedPageBreak/>
+        <w:t>Segundo comentario</w:t>
+      </w:r>
+    </w:p>
+    <w:p>
+      <w:r>
+        <w:rPr>
+          <w:noProof/>
+          <w:lang w:eastAsia="es-MX"/>
+        </w:rPr>
+        <w:drawing>
+          <wp:inline distT="0" distB="0" distL="0" distR="0">
+            <wp:extent cx="5682036" cy="3318899"/>
+            <wp:effectExtent l="19050" t="0" r="0" b="0"/>
+            <wp:docPr id="7" name="Imagen 7"/>
+            <wp:cNvGraphicFramePr>
+              <a:graphicFrameLocks xmlns:a="http://schemas.openxmlformats.org/drawingml/2006/main" noChangeAspect="1"/>
+            </wp:cNvGraphicFramePr>
+            <a:graphic xmlns:a="http://schemas.openxmlformats.org/drawingml/2006/main">
+              <a:graphicData uri="http://schemas.openxmlformats.org/drawingml/2006/picture">
+                <pic:pic xmlns:pic="http://schemas.openxmlformats.org/drawingml/2006/picture">
+                  <pic:nvPicPr>
+                    <pic:cNvPr id="0" name="Picture 7"/>
+                    <pic:cNvPicPr>
+                      <a:picLocks noChangeAspect="1" noChangeArrowheads="1"/>
+                    </pic:cNvPicPr>
+                  </pic:nvPicPr>
+                  <pic:blipFill>
+                    <a:blip r:embed="rId6"/>
+                    <a:srcRect t="53457" r="57513"/>
+                    <a:stretch>
+                      <a:fillRect/>
+                    </a:stretch>
+                  </pic:blipFill>
+                  <pic:spPr bwMode="auto">
+                    <a:xfrm>
+                      <a:off x="0" y="0"/>
+                      <a:ext cx="5682036" cy="3318899"/>
+                    </a:xfrm>
+                    <a:prstGeom prst="rect">
+                      <a:avLst/>
+                    </a:prstGeom>
+                    <a:noFill/>
+                    <a:ln w="9525">
+                      <a:noFill/>
+                      <a:miter lim="800000"/>
+                      <a:headEnd/>
+                      <a:tailEnd/>
+                    </a:ln>
+                  </pic:spPr>
+                </pic:pic>
+              </a:graphicData>
+            </a:graphic>
+          </wp:inline>
+        </w:drawing>
+      </w:r>
+    </w:p>
+    <w:p>
+      <w:pPr>
+        <w:rPr>
+          <w:u w:val="single"/>
+        </w:rPr>
+      </w:pPr>
     </w:p>
     <w:sectPr>
       <w:pgSz w:w="12240" w:h="15840"/>

</xml_diff>

<commit_message>
imagen principal para escritorio, modal en proceso
</commit_message>
<xml_diff>
--- a/github.docx
+++ b/github.docx
@@ -171,6 +171,69 @@
                     <a:xfrm>
                       <a:off x="0" y="0"/>
                       <a:ext cx="5682036" cy="3318899"/>
+                    </a:xfrm>
+                    <a:prstGeom prst="rect">
+                      <a:avLst/>
+                    </a:prstGeom>
+                    <a:noFill/>
+                    <a:ln w="9525">
+                      <a:noFill/>
+                      <a:miter lim="800000"/>
+                      <a:headEnd/>
+                      <a:tailEnd/>
+                    </a:ln>
+                  </pic:spPr>
+                </pic:pic>
+              </a:graphicData>
+            </a:graphic>
+          </wp:inline>
+        </w:drawing>
+      </w:r>
+    </w:p>
+    <w:p>
+      <w:r>
+        <w:t xml:space="preserve">Tercer </w:t>
+      </w:r>
+      <w:proofErr w:type="spellStart"/>
+      <w:r>
+        <w:t>commit</w:t>
+      </w:r>
+      <w:proofErr w:type="spellEnd"/>
+    </w:p>
+    <w:p>
+      <w:r>
+        <w:rPr>
+          <w:noProof/>
+          <w:lang w:eastAsia="es-MX"/>
+        </w:rPr>
+        <w:drawing>
+          <wp:inline distT="0" distB="0" distL="0" distR="0">
+            <wp:extent cx="5091381" cy="3021496"/>
+            <wp:effectExtent l="19050" t="0" r="0" b="0"/>
+            <wp:docPr id="10" name="Imagen 10"/>
+            <wp:cNvGraphicFramePr>
+              <a:graphicFrameLocks xmlns:a="http://schemas.openxmlformats.org/drawingml/2006/main" noChangeAspect="1"/>
+            </wp:cNvGraphicFramePr>
+            <a:graphic xmlns:a="http://schemas.openxmlformats.org/drawingml/2006/main">
+              <a:graphicData uri="http://schemas.openxmlformats.org/drawingml/2006/picture">
+                <pic:pic xmlns:pic="http://schemas.openxmlformats.org/drawingml/2006/picture">
+                  <pic:nvPicPr>
+                    <pic:cNvPr id="0" name="Picture 10"/>
+                    <pic:cNvPicPr>
+                      <a:picLocks noChangeAspect="1" noChangeArrowheads="1"/>
+                    </pic:cNvPicPr>
+                  </pic:nvPicPr>
+                  <pic:blipFill>
+                    <a:blip r:embed="rId7"/>
+                    <a:srcRect t="51330" r="56238"/>
+                    <a:stretch>
+                      <a:fillRect/>
+                    </a:stretch>
+                  </pic:blipFill>
+                  <pic:spPr bwMode="auto">
+                    <a:xfrm>
+                      <a:off x="0" y="0"/>
+                      <a:ext cx="5097982" cy="3025414"/>
                     </a:xfrm>
                     <a:prstGeom prst="rect">
                       <a:avLst/>

</xml_diff>

<commit_message>
modal terminado es responsive
</commit_message>
<xml_diff>
--- a/github.docx
+++ b/github.docx
@@ -234,6 +234,73 @@
                     <a:xfrm>
                       <a:off x="0" y="0"/>
                       <a:ext cx="5097982" cy="3025414"/>
+                    </a:xfrm>
+                    <a:prstGeom prst="rect">
+                      <a:avLst/>
+                    </a:prstGeom>
+                    <a:noFill/>
+                    <a:ln w="9525">
+                      <a:noFill/>
+                      <a:miter lim="800000"/>
+                      <a:headEnd/>
+                      <a:tailEnd/>
+                    </a:ln>
+                  </pic:spPr>
+                </pic:pic>
+              </a:graphicData>
+            </a:graphic>
+          </wp:inline>
+        </w:drawing>
+      </w:r>
+    </w:p>
+    <w:p/>
+    <w:p/>
+    <w:p/>
+    <w:p>
+      <w:r>
+        <w:lastRenderedPageBreak/>
+        <w:t xml:space="preserve">Cuarto </w:t>
+      </w:r>
+      <w:proofErr w:type="spellStart"/>
+      <w:r>
+        <w:t>commmit</w:t>
+      </w:r>
+      <w:proofErr w:type="spellEnd"/>
+    </w:p>
+    <w:p>
+      <w:r>
+        <w:rPr>
+          <w:noProof/>
+          <w:lang w:eastAsia="es-MX"/>
+        </w:rPr>
+        <w:drawing>
+          <wp:inline distT="0" distB="0" distL="0" distR="0">
+            <wp:extent cx="5379886" cy="3271267"/>
+            <wp:effectExtent l="19050" t="0" r="0" b="0"/>
+            <wp:docPr id="2" name="Imagen 1"/>
+            <wp:cNvGraphicFramePr>
+              <a:graphicFrameLocks xmlns:a="http://schemas.openxmlformats.org/drawingml/2006/main" noChangeAspect="1"/>
+            </wp:cNvGraphicFramePr>
+            <a:graphic xmlns:a="http://schemas.openxmlformats.org/drawingml/2006/main">
+              <a:graphicData uri="http://schemas.openxmlformats.org/drawingml/2006/picture">
+                <pic:pic xmlns:pic="http://schemas.openxmlformats.org/drawingml/2006/picture">
+                  <pic:nvPicPr>
+                    <pic:cNvPr id="0" name="Picture 1"/>
+                    <pic:cNvPicPr>
+                      <a:picLocks noChangeAspect="1" noChangeArrowheads="1"/>
+                    </pic:cNvPicPr>
+                  </pic:nvPicPr>
+                  <pic:blipFill>
+                    <a:blip r:embed="rId8"/>
+                    <a:srcRect t="51064" r="57088"/>
+                    <a:stretch>
+                      <a:fillRect/>
+                    </a:stretch>
+                  </pic:blipFill>
+                  <pic:spPr bwMode="auto">
+                    <a:xfrm>
+                      <a:off x="0" y="0"/>
+                      <a:ext cx="5379886" cy="3271267"/>
                     </a:xfrm>
                     <a:prstGeom prst="rect">
                       <a:avLst/>

</xml_diff>

<commit_message>
casi terminado, faltan animaciones
</commit_message>
<xml_diff>
--- a/github.docx
+++ b/github.docx
@@ -4,13 +4,8 @@
   <w:body>
     <w:p>
       <w:r>
-        <w:t xml:space="preserve">Se crea y sube a </w:t>
-      </w:r>
-      <w:proofErr w:type="spellStart"/>
-      <w:r>
-        <w:t>master</w:t>
-      </w:r>
-      <w:proofErr w:type="spellEnd"/>
+        <w:t>Se crea y sube a master</w:t>
+      </w:r>
       <w:r>
         <w:t xml:space="preserve"> y se crea una rama para trabajar en ella</w:t>
       </w:r>
@@ -192,13 +187,8 @@
     </w:p>
     <w:p>
       <w:r>
-        <w:t xml:space="preserve">Tercer </w:t>
-      </w:r>
-      <w:proofErr w:type="spellStart"/>
-      <w:r>
-        <w:t>commit</w:t>
-      </w:r>
-      <w:proofErr w:type="spellEnd"/>
+        <w:t>Tercer commit</w:t>
+      </w:r>
     </w:p>
     <w:p>
       <w:r>
@@ -259,13 +249,8 @@
     <w:p>
       <w:r>
         <w:lastRenderedPageBreak/>
-        <w:t xml:space="preserve">Cuarto </w:t>
-      </w:r>
-      <w:proofErr w:type="spellStart"/>
-      <w:r>
-        <w:t>commmit</w:t>
-      </w:r>
-      <w:proofErr w:type="spellEnd"/>
+        <w:t>Cuarto commmit</w:t>
+      </w:r>
     </w:p>
     <w:p>
       <w:r>
@@ -319,7 +304,72 @@
           </wp:inline>
         </w:drawing>
       </w:r>
-    </w:p>
+      <w:r>
+        <w:t>Quinto commit</w:t>
+      </w:r>
+    </w:p>
+    <w:p>
+      <w:r>
+        <w:rPr>
+          <w:noProof/>
+          <w:lang w:eastAsia="es-MX"/>
+        </w:rPr>
+        <w:drawing>
+          <wp:inline distT="0" distB="0" distL="0" distR="0">
+            <wp:extent cx="5379886" cy="3404056"/>
+            <wp:effectExtent l="19050" t="0" r="0" b="0"/>
+            <wp:docPr id="3" name="Imagen 1"/>
+            <wp:cNvGraphicFramePr>
+              <a:graphicFrameLocks xmlns:a="http://schemas.openxmlformats.org/drawingml/2006/main" noChangeAspect="1"/>
+            </wp:cNvGraphicFramePr>
+            <a:graphic xmlns:a="http://schemas.openxmlformats.org/drawingml/2006/main">
+              <a:graphicData uri="http://schemas.openxmlformats.org/drawingml/2006/picture">
+                <pic:pic xmlns:pic="http://schemas.openxmlformats.org/drawingml/2006/picture">
+                  <pic:nvPicPr>
+                    <pic:cNvPr id="0" name="Picture 1"/>
+                    <pic:cNvPicPr>
+                      <a:picLocks noChangeAspect="1" noChangeArrowheads="1"/>
+                    </pic:cNvPicPr>
+                  </pic:nvPicPr>
+                  <pic:blipFill>
+                    <a:blip r:embed="rId9"/>
+                    <a:srcRect t="19149" r="56521" b="29255"/>
+                    <a:stretch>
+                      <a:fillRect/>
+                    </a:stretch>
+                  </pic:blipFill>
+                  <pic:spPr bwMode="auto">
+                    <a:xfrm>
+                      <a:off x="0" y="0"/>
+                      <a:ext cx="5379861" cy="3404040"/>
+                    </a:xfrm>
+                    <a:prstGeom prst="rect">
+                      <a:avLst/>
+                    </a:prstGeom>
+                    <a:noFill/>
+                    <a:ln w="9525">
+                      <a:noFill/>
+                      <a:miter lim="800000"/>
+                      <a:headEnd/>
+                      <a:tailEnd/>
+                    </a:ln>
+                  </pic:spPr>
+                </pic:pic>
+              </a:graphicData>
+            </a:graphic>
+          </wp:inline>
+        </w:drawing>
+      </w:r>
+    </w:p>
+    <w:p/>
+    <w:p/>
+    <w:p>
+      <w:r>
+        <w:lastRenderedPageBreak/>
+        <w:t>Sexto commit</w:t>
+      </w:r>
+    </w:p>
+    <w:p/>
     <w:p>
       <w:pPr>
         <w:rPr>

</xml_diff>

<commit_message>
terminado pagina de contacto, solo queda detalles y animaciones
</commit_message>
<xml_diff>
--- a/github.docx
+++ b/github.docx
@@ -4,13 +4,8 @@
   <w:body>
     <w:p>
       <w:r>
-        <w:t xml:space="preserve">Se crea y sube a </w:t>
-      </w:r>
-      <w:proofErr w:type="spellStart"/>
-      <w:r>
-        <w:t>master</w:t>
-      </w:r>
-      <w:proofErr w:type="spellEnd"/>
+        <w:t>Se crea y sube a master</w:t>
+      </w:r>
       <w:r>
         <w:t xml:space="preserve"> y se crea una rama para trabajar en ella</w:t>
       </w:r>
@@ -192,13 +187,8 @@
     </w:p>
     <w:p>
       <w:r>
-        <w:t xml:space="preserve">Tercer </w:t>
-      </w:r>
-      <w:proofErr w:type="spellStart"/>
-      <w:r>
-        <w:t>commit</w:t>
-      </w:r>
-      <w:proofErr w:type="spellEnd"/>
+        <w:t>Tercer commit</w:t>
+      </w:r>
     </w:p>
     <w:p>
       <w:r>
@@ -259,13 +249,8 @@
     <w:p>
       <w:r>
         <w:lastRenderedPageBreak/>
-        <w:t xml:space="preserve">Cuarto </w:t>
-      </w:r>
-      <w:proofErr w:type="spellStart"/>
-      <w:r>
-        <w:t>commmit</w:t>
-      </w:r>
-      <w:proofErr w:type="spellEnd"/>
+        <w:t>Cuarto commmit</w:t>
+      </w:r>
     </w:p>
     <w:p>
       <w:r>
@@ -320,13 +305,8 @@
         </w:drawing>
       </w:r>
       <w:r>
-        <w:t xml:space="preserve">Quinto </w:t>
-      </w:r>
-      <w:proofErr w:type="spellStart"/>
-      <w:r>
-        <w:t>commit</w:t>
-      </w:r>
-      <w:proofErr w:type="spellEnd"/>
+        <w:t>Quinto commit</w:t>
+      </w:r>
     </w:p>
     <w:p>
       <w:r>
@@ -386,13 +366,8 @@
     <w:p>
       <w:r>
         <w:lastRenderedPageBreak/>
-        <w:t xml:space="preserve">Sexto </w:t>
-      </w:r>
-      <w:proofErr w:type="spellStart"/>
-      <w:r>
-        <w:t>commit</w:t>
-      </w:r>
-      <w:proofErr w:type="spellEnd"/>
+        <w:t>Sexto commit</w:t>
+      </w:r>
     </w:p>
     <w:p>
       <w:r>
@@ -445,6 +420,73 @@
             </a:graphic>
           </wp:inline>
         </w:drawing>
+      </w:r>
+    </w:p>
+    <w:p>
+      <w:r>
+        <w:t>Séptimo commit</w:t>
+      </w:r>
+    </w:p>
+    <w:p>
+      <w:r>
+        <w:rPr>
+          <w:noProof/>
+          <w:lang w:eastAsia="es-MX"/>
+        </w:rPr>
+        <w:drawing>
+          <wp:inline distT="0" distB="0" distL="0" distR="0">
+            <wp:extent cx="5563050" cy="3784821"/>
+            <wp:effectExtent l="19050" t="0" r="0" b="0"/>
+            <wp:docPr id="6" name="Imagen 7"/>
+            <wp:cNvGraphicFramePr>
+              <a:graphicFrameLocks xmlns:a="http://schemas.openxmlformats.org/drawingml/2006/main" noChangeAspect="1"/>
+            </wp:cNvGraphicFramePr>
+            <a:graphic xmlns:a="http://schemas.openxmlformats.org/drawingml/2006/main">
+              <a:graphicData uri="http://schemas.openxmlformats.org/drawingml/2006/picture">
+                <pic:pic xmlns:pic="http://schemas.openxmlformats.org/drawingml/2006/picture">
+                  <pic:nvPicPr>
+                    <pic:cNvPr id="0" name="Picture 7"/>
+                    <pic:cNvPicPr>
+                      <a:picLocks noChangeAspect="1" noChangeArrowheads="1"/>
+                    </pic:cNvPicPr>
+                  </pic:nvPicPr>
+                  <pic:blipFill>
+                    <a:blip r:embed="rId11"/>
+                    <a:srcRect t="43617" r="55813"/>
+                    <a:stretch>
+                      <a:fillRect/>
+                    </a:stretch>
+                  </pic:blipFill>
+                  <pic:spPr bwMode="auto">
+                    <a:xfrm>
+                      <a:off x="0" y="0"/>
+                      <a:ext cx="5563050" cy="3784821"/>
+                    </a:xfrm>
+                    <a:prstGeom prst="rect">
+                      <a:avLst/>
+                    </a:prstGeom>
+                    <a:noFill/>
+                    <a:ln w="9525">
+                      <a:noFill/>
+                      <a:miter lim="800000"/>
+                      <a:headEnd/>
+                      <a:tailEnd/>
+                    </a:ln>
+                  </pic:spPr>
+                </pic:pic>
+              </a:graphicData>
+            </a:graphic>
+          </wp:inline>
+        </w:drawing>
+      </w:r>
+    </w:p>
+    <w:p/>
+    <w:p/>
+    <w:p/>
+    <w:p>
+      <w:r>
+        <w:lastRenderedPageBreak/>
+        <w:t>Octavo commit</w:t>
       </w:r>
     </w:p>
     <w:p/>

</xml_diff>